<commit_message>
Laboratorio 9 - Entrega final (de veritas)
</commit_message>
<xml_diff>
--- a/Docs/Observaciones-Lab 10.docx
+++ b/Docs/Observaciones-Lab 10.docx
@@ -547,6 +547,14 @@
         </w:rPr>
         <w:t xml:space="preserve"> dirigido, es decir que de un aeropuerto se puede llegar a otro, pero no viceversa.</w:t>
       </w:r>
+      <w:r>
+        <w:rPr>
+          <w:lang w:val="es-419"/>
+        </w:rPr>
+        <w:t xml:space="preserve"> Esto debido a que cuando se crea esta se le da el valor ‘True’ en el parámetro de dirigido.</w:t>
+      </w:r>
+      <w:bookmarkStart w:id="0" w:name="_GoBack"/>
+      <w:bookmarkEnd w:id="0"/>
     </w:p>
     <w:p>
       <w:pPr>
@@ -617,8 +625,6 @@
           <w:lang w:val="es-419"/>
         </w:rPr>
       </w:pPr>
-      <w:bookmarkStart w:id="0" w:name="_GoBack"/>
-      <w:bookmarkEnd w:id="0"/>
     </w:p>
     <w:p>
       <w:pPr>
@@ -3609,12 +3615,9 @@
 </file>
 
 <file path=customXml/item1.xml><?xml version="1.0" encoding="utf-8"?>
-<?mso-contentType ?>
-<FormTemplates xmlns="http://schemas.microsoft.com/sharepoint/v3/contenttype/forms">
-  <Display>DocumentLibraryForm</Display>
-  <Edit>DocumentLibraryForm</Edit>
-  <New>DocumentLibraryForm</New>
-</FormTemplates>
+<p:properties xmlns:p="http://schemas.microsoft.com/office/2006/metadata/properties" xmlns:xsi="http://www.w3.org/2001/XMLSchema-instance" xmlns:pc="http://schemas.microsoft.com/office/infopath/2007/PartnerControls">
+  <documentManagement/>
+</p:properties>
 </file>
 
 <file path=customXml/item2.xml><?xml version="1.0" encoding="utf-8"?>
@@ -3829,15 +3832,19 @@
 </file>
 
 <file path=customXml/item3.xml><?xml version="1.0" encoding="utf-8"?>
-<p:properties xmlns:p="http://schemas.microsoft.com/office/2006/metadata/properties" xmlns:xsi="http://www.w3.org/2001/XMLSchema-instance" xmlns:pc="http://schemas.microsoft.com/office/infopath/2007/PartnerControls">
-  <documentManagement/>
-</p:properties>
+<?mso-contentType ?>
+<FormTemplates xmlns="http://schemas.microsoft.com/sharepoint/v3/contenttype/forms">
+  <Display>DocumentLibraryForm</Display>
+  <Edit>DocumentLibraryForm</Edit>
+  <New>DocumentLibraryForm</New>
+</FormTemplates>
 </file>
 
 <file path=customXml/itemProps1.xml><?xml version="1.0" encoding="utf-8"?>
-<ds:datastoreItem xmlns:ds="http://schemas.openxmlformats.org/officeDocument/2006/customXml" ds:itemID="{1F59EA8B-1FA8-40D2-A8B0-61B9CE1E4579}">
+<ds:datastoreItem xmlns:ds="http://schemas.openxmlformats.org/officeDocument/2006/customXml" ds:itemID="{8542EACB-7939-45C8-99C3-B6897CA7A7EF}">
   <ds:schemaRefs>
-    <ds:schemaRef ds:uri="http://schemas.microsoft.com/sharepoint/v3/contenttype/forms"/>
+    <ds:schemaRef ds:uri="http://schemas.microsoft.com/office/2006/metadata/properties"/>
+    <ds:schemaRef ds:uri="http://schemas.microsoft.com/office/infopath/2007/PartnerControls"/>
   </ds:schemaRefs>
 </ds:datastoreItem>
 </file>
@@ -3862,10 +3869,9 @@
 </file>
 
 <file path=customXml/itemProps3.xml><?xml version="1.0" encoding="utf-8"?>
-<ds:datastoreItem xmlns:ds="http://schemas.openxmlformats.org/officeDocument/2006/customXml" ds:itemID="{8542EACB-7939-45C8-99C3-B6897CA7A7EF}">
+<ds:datastoreItem xmlns:ds="http://schemas.openxmlformats.org/officeDocument/2006/customXml" ds:itemID="{1F59EA8B-1FA8-40D2-A8B0-61B9CE1E4579}">
   <ds:schemaRefs>
-    <ds:schemaRef ds:uri="http://schemas.microsoft.com/office/2006/metadata/properties"/>
-    <ds:schemaRef ds:uri="http://schemas.microsoft.com/office/infopath/2007/PartnerControls"/>
+    <ds:schemaRef ds:uri="http://schemas.microsoft.com/sharepoint/v3/contenttype/forms"/>
   </ds:schemaRefs>
 </ds:datastoreItem>
 </file>
</xml_diff>